<commit_message>
add doc by charles
</commit_message>
<xml_diff>
--- a/doc/1.docx
+++ b/doc/1.docx
@@ -5,9 +5,6 @@
     <w:p>
       <w:pPr>
         <w:pStyle w:val="2"/>
-        <w:rPr>
-          <w:rFonts w:hint="eastAsia"/>
-        </w:rPr>
       </w:pPr>
       <w:r>
         <w:rPr>
@@ -23,11 +20,6 @@
       </w:r>
     </w:p>
     <w:p>
-      <w:pPr>
-        <w:rPr>
-          <w:rFonts w:hint="eastAsia"/>
-        </w:rPr>
-      </w:pPr>
       <w:r>
         <w:rPr>
           <w:noProof/>
@@ -69,19 +61,8 @@
         </w:drawing>
       </w:r>
     </w:p>
-    <w:p>
-      <w:pPr>
-        <w:rPr>
-          <w:rFonts w:hint="eastAsia"/>
-        </w:rPr>
-      </w:pPr>
-    </w:p>
-    <w:p>
-      <w:pPr>
-        <w:rPr>
-          <w:rFonts w:hint="eastAsia"/>
-        </w:rPr>
-      </w:pPr>
+    <w:p/>
+    <w:p>
       <w:r>
         <w:rPr>
           <w:noProof/>
@@ -124,11 +105,6 @@
       </w:r>
     </w:p>
     <w:p>
-      <w:pPr>
-        <w:rPr>
-          <w:rFonts w:hint="eastAsia"/>
-        </w:rPr>
-      </w:pPr>
       <w:r>
         <w:rPr>
           <w:noProof/>
@@ -173,9 +149,6 @@
     <w:p>
       <w:pPr>
         <w:pStyle w:val="3"/>
-        <w:rPr>
-          <w:rFonts w:hint="eastAsia"/>
-        </w:rPr>
       </w:pPr>
       <w:r>
         <w:rPr>
@@ -190,12 +163,31 @@
         </w:rPr>
         <w:t>、信用卡，储蓄卡，支付平台的跳转：</w:t>
       </w:r>
+      <w:r>
+        <w:rPr>
+          <w:rFonts w:hint="eastAsia"/>
+        </w:rPr>
+        <w:t>默认的</w:t>
+      </w:r>
+      <w:r>
+        <w:rPr>
+          <w:rFonts w:hint="eastAsia"/>
+        </w:rPr>
+        <w:t>radio</w:t>
+      </w:r>
+      <w:r>
+        <w:rPr>
+          <w:rFonts w:hint="eastAsia"/>
+        </w:rPr>
+        <w:t>选择；</w:t>
+      </w:r>
+      <w:bookmarkStart w:id="0" w:name="_GoBack"/>
+      <w:bookmarkEnd w:id="0"/>
     </w:p>
     <w:p>
       <w:pPr>
         <w:pStyle w:val="3"/>
         <w:rPr>
-          <w:rFonts w:hint="eastAsia"/>
           <w:color w:val="FF0000"/>
         </w:rPr>
       </w:pPr>
@@ -215,11 +207,6 @@
       </w:r>
     </w:p>
     <w:p>
-      <w:pPr>
-        <w:rPr>
-          <w:rFonts w:hint="eastAsia"/>
-        </w:rPr>
-      </w:pPr>
       <w:r>
         <w:rPr>
           <w:noProof/>
@@ -264,9 +251,6 @@
     <w:p>
       <w:pPr>
         <w:pStyle w:val="3"/>
-        <w:rPr>
-          <w:rFonts w:hint="eastAsia"/>
-        </w:rPr>
       </w:pPr>
       <w:r>
         <w:rPr>
@@ -280,16 +264,7 @@
           <w:rFonts w:hint="eastAsia"/>
           <w:color w:val="FF0000"/>
         </w:rPr>
-        <w:t>、选择信</w:t>
-      </w:r>
-      <w:bookmarkStart w:id="0" w:name="_GoBack"/>
-      <w:bookmarkEnd w:id="0"/>
-      <w:r>
-        <w:rPr>
-          <w:rFonts w:hint="eastAsia"/>
-          <w:color w:val="FF0000"/>
-        </w:rPr>
-        <w:t>用卡支付的跳转</w:t>
+        <w:t>、选择信用卡支付的跳转</w:t>
       </w:r>
       <w:r>
         <w:rPr>
@@ -307,11 +282,6 @@
       </w:r>
     </w:p>
     <w:p>
-      <w:pPr>
-        <w:rPr>
-          <w:rFonts w:hint="eastAsia"/>
-        </w:rPr>
-      </w:pPr>
       <w:r>
         <w:rPr>
           <w:noProof/>
@@ -357,7 +327,6 @@
       <w:pPr>
         <w:pStyle w:val="3"/>
         <w:rPr>
-          <w:rFonts w:hint="eastAsia"/>
           <w:noProof/>
         </w:rPr>
       </w:pPr>
@@ -381,11 +350,6 @@
       </w:r>
     </w:p>
     <w:p>
-      <w:pPr>
-        <w:rPr>
-          <w:rFonts w:hint="eastAsia"/>
-        </w:rPr>
-      </w:pPr>
       <w:r>
         <w:rPr>
           <w:noProof/>
@@ -427,19 +391,10 @@
         </w:drawing>
       </w:r>
     </w:p>
-    <w:p>
-      <w:pPr>
-        <w:rPr>
-          <w:rFonts w:hint="eastAsia"/>
-        </w:rPr>
-      </w:pPr>
-    </w:p>
+    <w:p/>
     <w:p>
       <w:pPr>
         <w:pStyle w:val="3"/>
-        <w:rPr>
-          <w:rFonts w:hint="eastAsia"/>
-        </w:rPr>
       </w:pPr>
       <w:r>
         <w:rPr>
@@ -464,11 +419,6 @@
       </w:r>
     </w:p>
     <w:p>
-      <w:pPr>
-        <w:rPr>
-          <w:rFonts w:hint="eastAsia"/>
-        </w:rPr>
-      </w:pPr>
       <w:r>
         <w:rPr>
           <w:noProof/>
@@ -514,7 +464,6 @@
       <w:pPr>
         <w:pStyle w:val="3"/>
         <w:rPr>
-          <w:rFonts w:hint="eastAsia"/>
           <w:color w:val="FF0000"/>
         </w:rPr>
       </w:pPr>
@@ -534,11 +483,6 @@
       </w:r>
     </w:p>
     <w:p>
-      <w:pPr>
-        <w:rPr>
-          <w:rFonts w:hint="eastAsia"/>
-        </w:rPr>
-      </w:pPr>
       <w:r>
         <w:rPr>
           <w:noProof/>
@@ -584,7 +528,6 @@
       <w:pPr>
         <w:pStyle w:val="3"/>
         <w:rPr>
-          <w:rFonts w:hint="eastAsia"/>
           <w:color w:val="FF0000"/>
         </w:rPr>
       </w:pPr>
@@ -604,11 +547,6 @@
       </w:r>
     </w:p>
     <w:p>
-      <w:pPr>
-        <w:rPr>
-          <w:rFonts w:hint="eastAsia"/>
-        </w:rPr>
-      </w:pPr>
       <w:r>
         <w:rPr>
           <w:noProof/>
@@ -650,18 +588,11 @@
         </w:drawing>
       </w:r>
     </w:p>
-    <w:p>
-      <w:pPr>
-        <w:rPr>
-          <w:rFonts w:hint="eastAsia"/>
-        </w:rPr>
-      </w:pPr>
-    </w:p>
+    <w:p/>
     <w:p>
       <w:pPr>
         <w:pStyle w:val="3"/>
         <w:rPr>
-          <w:rFonts w:hint="eastAsia"/>
           <w:color w:val="FF0000"/>
         </w:rPr>
       </w:pPr>
@@ -682,11 +613,6 @@
       </w:r>
     </w:p>
     <w:p>
-      <w:pPr>
-        <w:rPr>
-          <w:rFonts w:hint="eastAsia"/>
-        </w:rPr>
-      </w:pPr>
       <w:r>
         <w:rPr>
           <w:noProof/>
@@ -728,18 +654,11 @@
         </w:drawing>
       </w:r>
     </w:p>
-    <w:p>
-      <w:pPr>
-        <w:rPr>
-          <w:rFonts w:hint="eastAsia"/>
-        </w:rPr>
-      </w:pPr>
-    </w:p>
+    <w:p/>
     <w:p>
       <w:pPr>
         <w:pStyle w:val="3"/>
         <w:rPr>
-          <w:rFonts w:hint="eastAsia"/>
           <w:color w:val="FF0000"/>
         </w:rPr>
       </w:pPr>
@@ -759,11 +678,6 @@
       </w:r>
     </w:p>
     <w:p>
-      <w:pPr>
-        <w:rPr>
-          <w:rFonts w:hint="eastAsia"/>
-        </w:rPr>
-      </w:pPr>
       <w:r>
         <w:rPr>
           <w:noProof/>
@@ -805,18 +719,11 @@
         </w:drawing>
       </w:r>
     </w:p>
-    <w:p>
-      <w:pPr>
-        <w:rPr>
-          <w:rFonts w:hint="eastAsia"/>
-        </w:rPr>
-      </w:pPr>
-    </w:p>
+    <w:p/>
     <w:p>
       <w:pPr>
         <w:pStyle w:val="3"/>
         <w:rPr>
-          <w:rFonts w:hint="eastAsia"/>
           <w:color w:val="FF0000"/>
         </w:rPr>
       </w:pPr>

</xml_diff>